<commit_message>
made a basic function that adds ptos
</commit_message>
<xml_diff>
--- a/zadatak.docx
+++ b/zadatak.docx
@@ -507,6 +507,39 @@
         </w:rPr>
         <w:t>Dodavanje se može ostvariti na različite načine:</w:t>
       </w:r>
+      <w:r>
+        <w:rPr>
+          <w:rFonts w:ascii="Times New Roman" w:eastAsia="Times New Roman" w:hAnsi="Times New Roman" w:cs="Times New Roman"/>
+          <w:noProof/>
+          <w:kern w:val="0"/>
+          <w:sz w:val="24"/>
+          <w:szCs w:val="24"/>
+          <w14:ligatures w14:val="none"/>
+        </w:rPr>
+        <w:t xml:space="preserve"> </w:t>
+      </w:r>
+      <w:r>
+        <w:rPr>
+          <w:rFonts w:ascii="Times New Roman" w:eastAsia="Times New Roman" w:hAnsi="Times New Roman" w:cs="Times New Roman"/>
+          <w:noProof/>
+          <w:kern w:val="0"/>
+          <w:sz w:val="24"/>
+          <w:szCs w:val="24"/>
+          <w14:ligatures w14:val="none"/>
+        </w:rPr>
+        <w:sym w:font="Wingdings" w:char="F0DF"/>
+      </w:r>
+      <w:r>
+        <w:rPr>
+          <w:rFonts w:ascii="Times New Roman" w:eastAsia="Times New Roman" w:hAnsi="Times New Roman" w:cs="Times New Roman"/>
+          <w:noProof/>
+          <w:kern w:val="0"/>
+          <w:sz w:val="24"/>
+          <w:szCs w:val="24"/>
+          <w14:ligatures w14:val="none"/>
+        </w:rPr>
+        <w:t xml:space="preserve"> done</w:t>
+      </w:r>
     </w:p>
     <w:p>
       <w:pPr>
@@ -622,6 +655,39 @@
         </w:rPr>
         <w:t>Za odabir datuma moraju se napraviti custom kalendari (ne koristiti defaultne input type date kalendare). Primjer custom kalendara prikazan je na slici prototipa. Hint:  Ukoliko za stvaranje PTO-a se koristi forma koja na submit kupi podatke o PTO-u (koji zaposlenik, koji početni datum, koji završni datum). Vrijednosti za datume se uzima iz defaultnih input type date kalendara, koji se sakriju css-om. Odabirom datuma na custom kalendaru, odgovarajućem sakrivenom inputu se dodijeli value. Time na submit će se pokupiti podatci iz svih form input-a.</w:t>
       </w:r>
+      <w:r>
+        <w:rPr>
+          <w:rFonts w:ascii="Times New Roman" w:eastAsia="Times New Roman" w:hAnsi="Times New Roman" w:cs="Times New Roman"/>
+          <w:noProof/>
+          <w:kern w:val="0"/>
+          <w:sz w:val="24"/>
+          <w:szCs w:val="24"/>
+          <w14:ligatures w14:val="none"/>
+        </w:rPr>
+        <w:t xml:space="preserve"> </w:t>
+      </w:r>
+      <w:r>
+        <w:rPr>
+          <w:rFonts w:ascii="Times New Roman" w:eastAsia="Times New Roman" w:hAnsi="Times New Roman" w:cs="Times New Roman"/>
+          <w:noProof/>
+          <w:kern w:val="0"/>
+          <w:sz w:val="24"/>
+          <w:szCs w:val="24"/>
+          <w14:ligatures w14:val="none"/>
+        </w:rPr>
+        <w:sym w:font="Wingdings" w:char="F0DF"/>
+      </w:r>
+      <w:r>
+        <w:rPr>
+          <w:rFonts w:ascii="Times New Roman" w:eastAsia="Times New Roman" w:hAnsi="Times New Roman" w:cs="Times New Roman"/>
+          <w:noProof/>
+          <w:kern w:val="0"/>
+          <w:sz w:val="24"/>
+          <w:szCs w:val="24"/>
+          <w14:ligatures w14:val="none"/>
+        </w:rPr>
+        <w:t>done</w:t>
+      </w:r>
     </w:p>
     <w:p>
       <w:pPr>
@@ -649,6 +715,39 @@
           <w14:ligatures w14:val="none"/>
         </w:rPr>
         <w:t>Primjer custom kalendara vidljiv je na prototipu. Treba imati mogućnost "prebacivanja" mjeseca, prikazati u kojoj godini je prikazani mjesec, u jednom stilu prikazati trenutni datum i u drugom stilu prikazati datum koji se odabere.</w:t>
+      </w:r>
+      <w:r>
+        <w:rPr>
+          <w:rFonts w:ascii="Times New Roman" w:eastAsia="Times New Roman" w:hAnsi="Times New Roman" w:cs="Times New Roman"/>
+          <w:noProof/>
+          <w:kern w:val="0"/>
+          <w:sz w:val="24"/>
+          <w:szCs w:val="24"/>
+          <w14:ligatures w14:val="none"/>
+        </w:rPr>
+        <w:t xml:space="preserve"> </w:t>
+      </w:r>
+      <w:r>
+        <w:rPr>
+          <w:rFonts w:ascii="Times New Roman" w:eastAsia="Times New Roman" w:hAnsi="Times New Roman" w:cs="Times New Roman"/>
+          <w:noProof/>
+          <w:kern w:val="0"/>
+          <w:sz w:val="24"/>
+          <w:szCs w:val="24"/>
+          <w14:ligatures w14:val="none"/>
+        </w:rPr>
+        <w:sym w:font="Wingdings" w:char="F0DF"/>
+      </w:r>
+      <w:r>
+        <w:rPr>
+          <w:rFonts w:ascii="Times New Roman" w:eastAsia="Times New Roman" w:hAnsi="Times New Roman" w:cs="Times New Roman"/>
+          <w:noProof/>
+          <w:kern w:val="0"/>
+          <w:sz w:val="24"/>
+          <w:szCs w:val="24"/>
+          <w14:ligatures w14:val="none"/>
+        </w:rPr>
+        <w:t xml:space="preserve"> tjt i guess</w:t>
       </w:r>
     </w:p>
     <w:p>

</xml_diff>